<commit_message>
#1 Edited Resource Class Diagram
</commit_message>
<xml_diff>
--- a/Resource Model/Resource Class Diagram.docx
+++ b/Resource Model/Resource Class Diagram.docx
@@ -1299,14 +1299,128 @@
       </w:pPr>
       <w:r>
         <w:rPr>
+          <w:b/>
+          <w:bCs/>
           <w:noProof/>
-          <w:sz w:val="24"/>
-          <w:szCs w:val="24"/>
+          <w:sz w:val="28"/>
+          <w:szCs w:val="28"/>
         </w:rPr>
         <mc:AlternateContent>
           <mc:Choice Requires="wps">
             <w:drawing>
-              <wp:anchor distT="45720" distB="45720" distL="114300" distR="114300" simplePos="0" relativeHeight="251678720" behindDoc="0" locked="0" layoutInCell="1" allowOverlap="1" wp14:anchorId="4AC3C660" wp14:editId="5790D7ED">
+              <wp:anchor distT="45720" distB="45720" distL="114300" distR="114300" simplePos="0" relativeHeight="251682816" behindDoc="0" locked="0" layoutInCell="1" allowOverlap="1" wp14:anchorId="4F9FCCE9" wp14:editId="42D3151D">
+                <wp:simplePos x="0" y="0"/>
+                <wp:positionH relativeFrom="column">
+                  <wp:posOffset>4252595</wp:posOffset>
+                </wp:positionH>
+                <wp:positionV relativeFrom="paragraph">
+                  <wp:posOffset>156210</wp:posOffset>
+                </wp:positionV>
+                <wp:extent cx="297180" cy="307975"/>
+                <wp:effectExtent l="0" t="0" r="26670" b="15875"/>
+                <wp:wrapSquare wrapText="bothSides"/>
+                <wp:docPr id="16" name="Text Box 2"/>
+                <wp:cNvGraphicFramePr>
+                  <a:graphicFrameLocks xmlns:a="http://schemas.openxmlformats.org/drawingml/2006/main"/>
+                </wp:cNvGraphicFramePr>
+                <a:graphic xmlns:a="http://schemas.openxmlformats.org/drawingml/2006/main">
+                  <a:graphicData uri="http://schemas.microsoft.com/office/word/2010/wordprocessingShape">
+                    <wps:wsp>
+                      <wps:cNvSpPr txBox="1">
+                        <a:spLocks noChangeArrowheads="1"/>
+                      </wps:cNvSpPr>
+                      <wps:spPr bwMode="auto">
+                        <a:xfrm>
+                          <a:off x="0" y="0"/>
+                          <a:ext cx="297180" cy="307975"/>
+                        </a:xfrm>
+                        <a:prstGeom prst="rect">
+                          <a:avLst/>
+                        </a:prstGeom>
+                        <a:solidFill>
+                          <a:srgbClr val="FFFFFF"/>
+                        </a:solidFill>
+                        <a:ln w="9525">
+                          <a:solidFill>
+                            <a:schemeClr val="bg1"/>
+                          </a:solidFill>
+                          <a:miter lim="800000"/>
+                          <a:headEnd/>
+                          <a:tailEnd/>
+                        </a:ln>
+                      </wps:spPr>
+                      <wps:txbx>
+                        <w:txbxContent>
+                          <w:p>
+                            <w:pPr>
+                              <w:rPr>
+                                <w:sz w:val="28"/>
+                                <w:szCs w:val="28"/>
+                              </w:rPr>
+                            </w:pPr>
+                            <w:r>
+                              <w:rPr>
+                                <w:sz w:val="28"/>
+                                <w:szCs w:val="28"/>
+                              </w:rPr>
+                              <w:t>1</w:t>
+                            </w:r>
+                          </w:p>
+                        </w:txbxContent>
+                      </wps:txbx>
+                      <wps:bodyPr rot="0" vert="horz" wrap="square" lIns="91440" tIns="45720" rIns="91440" bIns="45720" anchor="t" anchorCtr="0">
+                        <a:noAutofit/>
+                      </wps:bodyPr>
+                    </wps:wsp>
+                  </a:graphicData>
+                </a:graphic>
+                <wp14:sizeRelH relativeFrom="margin">
+                  <wp14:pctWidth>0</wp14:pctWidth>
+                </wp14:sizeRelH>
+                <wp14:sizeRelV relativeFrom="margin">
+                  <wp14:pctHeight>0</wp14:pctHeight>
+                </wp14:sizeRelV>
+              </wp:anchor>
+            </w:drawing>
+          </mc:Choice>
+          <mc:Fallback>
+            <w:pict>
+              <v:shape w14:anchorId="4F9FCCE9" id="_x0000_s1030" type="#_x0000_t202" style="position:absolute;margin-left:334.85pt;margin-top:12.3pt;width:23.4pt;height:24.25pt;z-index:251682816;visibility:visible;mso-wrap-style:square;mso-width-percent:0;mso-height-percent:0;mso-wrap-distance-left:9pt;mso-wrap-distance-top:3.6pt;mso-wrap-distance-right:9pt;mso-wrap-distance-bottom:3.6pt;mso-position-horizontal:absolute;mso-position-horizontal-relative:text;mso-position-vertical:absolute;mso-position-vertical-relative:text;mso-width-percent:0;mso-height-percent:0;mso-width-relative:margin;mso-height-relative:margin;v-text-anchor:top" o:gfxdata="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" strokecolor="white [3212]">
+                <v:textbox>
+                  <w:txbxContent>
+                    <w:p>
+                      <w:pPr>
+                        <w:rPr>
+                          <w:sz w:val="28"/>
+                          <w:szCs w:val="28"/>
+                        </w:rPr>
+                      </w:pPr>
+                      <w:r>
+                        <w:rPr>
+                          <w:sz w:val="28"/>
+                          <w:szCs w:val="28"/>
+                        </w:rPr>
+                        <w:t>1</w:t>
+                      </w:r>
+                    </w:p>
+                  </w:txbxContent>
+                </v:textbox>
+                <w10:wrap type="square"/>
+              </v:shape>
+            </w:pict>
+          </mc:Fallback>
+        </mc:AlternateContent>
+      </w:r>
+      <w:r>
+        <w:rPr>
+          <w:noProof/>
+          <w:sz w:val="24"/>
+          <w:szCs w:val="24"/>
+        </w:rPr>
+        <mc:AlternateContent>
+          <mc:Choice Requires="wps">
+            <w:drawing>
+              <wp:anchor distT="45720" distB="45720" distL="114300" distR="114300" simplePos="0" relativeHeight="251678720" behindDoc="0" locked="0" layoutInCell="1" allowOverlap="1" wp14:anchorId="4AC3C660" wp14:editId="0768EF04">
                 <wp:simplePos x="0" y="0"/>
                 <wp:positionH relativeFrom="column">
                   <wp:posOffset>1781175</wp:posOffset>
@@ -1383,7 +1497,7 @@
           </mc:Choice>
           <mc:Fallback>
             <w:pict>
-              <v:shape w14:anchorId="4AC3C660" id="_x0000_s1030" type="#_x0000_t202" style="position:absolute;margin-left:140.25pt;margin-top:20.25pt;width:20.25pt;height:24.75pt;z-index:251678720;visibility:visible;mso-wrap-style:square;mso-width-percent:0;mso-height-percent:0;mso-wrap-distance-left:9pt;mso-wrap-distance-top:3.6pt;mso-wrap-distance-right:9pt;mso-wrap-distance-bottom:3.6pt;mso-position-horizontal:absolute;mso-position-horizontal-relative:text;mso-position-vertical:absolute;mso-position-vertical-relative:text;mso-width-percent:0;mso-height-percent:0;mso-width-relative:margin;mso-height-relative:margin;v-text-anchor:top" o:gfxdata="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" strokecolor="white [3212]">
+              <v:shape w14:anchorId="4AC3C660" id="_x0000_s1031" type="#_x0000_t202" style="position:absolute;margin-left:140.25pt;margin-top:20.25pt;width:20.25pt;height:24.75pt;z-index:251678720;visibility:visible;mso-wrap-style:square;mso-width-percent:0;mso-height-percent:0;mso-wrap-distance-left:9pt;mso-wrap-distance-top:3.6pt;mso-wrap-distance-right:9pt;mso-wrap-distance-bottom:3.6pt;mso-position-horizontal:absolute;mso-position-horizontal-relative:text;mso-position-vertical:absolute;mso-position-vertical-relative:text;mso-width-percent:0;mso-height-percent:0;mso-width-relative:margin;mso-height-relative:margin;v-text-anchor:top" o:gfxdata="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" strokecolor="white [3212]">
                 <v:textbox>
                   <w:txbxContent>
                     <w:p>
@@ -1399,120 +1513,6 @@
                           <w:szCs w:val="28"/>
                         </w:rPr>
                         <w:t>1</w:t>
-                      </w:r>
-                    </w:p>
-                  </w:txbxContent>
-                </v:textbox>
-                <w10:wrap type="square"/>
-              </v:shape>
-            </w:pict>
-          </mc:Fallback>
-        </mc:AlternateContent>
-      </w:r>
-      <w:r>
-        <w:rPr>
-          <w:b/>
-          <w:bCs/>
-          <w:noProof/>
-          <w:sz w:val="28"/>
-          <w:szCs w:val="28"/>
-        </w:rPr>
-        <mc:AlternateContent>
-          <mc:Choice Requires="wps">
-            <w:drawing>
-              <wp:anchor distT="45720" distB="45720" distL="114300" distR="114300" simplePos="0" relativeHeight="251682816" behindDoc="0" locked="0" layoutInCell="1" allowOverlap="1" wp14:anchorId="4F9FCCE9" wp14:editId="51BDC372">
-                <wp:simplePos x="0" y="0"/>
-                <wp:positionH relativeFrom="column">
-                  <wp:posOffset>4257675</wp:posOffset>
-                </wp:positionH>
-                <wp:positionV relativeFrom="paragraph">
-                  <wp:posOffset>160020</wp:posOffset>
-                </wp:positionV>
-                <wp:extent cx="247650" cy="238125"/>
-                <wp:effectExtent l="0" t="0" r="19050" b="28575"/>
-                <wp:wrapSquare wrapText="bothSides"/>
-                <wp:docPr id="16" name="Text Box 2"/>
-                <wp:cNvGraphicFramePr>
-                  <a:graphicFrameLocks xmlns:a="http://schemas.openxmlformats.org/drawingml/2006/main"/>
-                </wp:cNvGraphicFramePr>
-                <a:graphic xmlns:a="http://schemas.openxmlformats.org/drawingml/2006/main">
-                  <a:graphicData uri="http://schemas.microsoft.com/office/word/2010/wordprocessingShape">
-                    <wps:wsp>
-                      <wps:cNvSpPr txBox="1">
-                        <a:spLocks noChangeArrowheads="1"/>
-                      </wps:cNvSpPr>
-                      <wps:spPr bwMode="auto">
-                        <a:xfrm>
-                          <a:off x="0" y="0"/>
-                          <a:ext cx="247650" cy="238125"/>
-                        </a:xfrm>
-                        <a:prstGeom prst="rect">
-                          <a:avLst/>
-                        </a:prstGeom>
-                        <a:solidFill>
-                          <a:srgbClr val="FFFFFF"/>
-                        </a:solidFill>
-                        <a:ln w="9525">
-                          <a:solidFill>
-                            <a:schemeClr val="bg1"/>
-                          </a:solidFill>
-                          <a:miter lim="800000"/>
-                          <a:headEnd/>
-                          <a:tailEnd/>
-                        </a:ln>
-                      </wps:spPr>
-                      <wps:txbx>
-                        <w:txbxContent>
-                          <w:p>
-                            <w:pPr>
-                              <w:rPr>
-                                <w:sz w:val="28"/>
-                                <w:szCs w:val="28"/>
-                              </w:rPr>
-                            </w:pPr>
-                            <w:r>
-                              <w:rPr>
-                                <w:sz w:val="28"/>
-                                <w:szCs w:val="28"/>
-                              </w:rPr>
-                              <w:t>*</w:t>
-                            </w:r>
-                          </w:p>
-                        </w:txbxContent>
-                      </wps:txbx>
-                      <wps:bodyPr rot="0" vert="horz" wrap="square" lIns="91440" tIns="45720" rIns="91440" bIns="45720" anchor="t" anchorCtr="0">
-                        <a:noAutofit/>
-                      </wps:bodyPr>
-                    </wps:wsp>
-                  </a:graphicData>
-                </a:graphic>
-                <wp14:sizeRelH relativeFrom="margin">
-                  <wp14:pctWidth>0</wp14:pctWidth>
-                </wp14:sizeRelH>
-                <wp14:sizeRelV relativeFrom="margin">
-                  <wp14:pctHeight>0</wp14:pctHeight>
-                </wp14:sizeRelV>
-              </wp:anchor>
-            </w:drawing>
-          </mc:Choice>
-          <mc:Fallback>
-            <w:pict>
-              <v:shape w14:anchorId="4F9FCCE9" id="_x0000_s1031" type="#_x0000_t202" style="position:absolute;margin-left:335.25pt;margin-top:12.6pt;width:19.5pt;height:18.75pt;z-index:251682816;visibility:visible;mso-wrap-style:square;mso-width-percent:0;mso-height-percent:0;mso-wrap-distance-left:9pt;mso-wrap-distance-top:3.6pt;mso-wrap-distance-right:9pt;mso-wrap-distance-bottom:3.6pt;mso-position-horizontal:absolute;mso-position-horizontal-relative:text;mso-position-vertical:absolute;mso-position-vertical-relative:text;mso-width-percent:0;mso-height-percent:0;mso-width-relative:margin;mso-height-relative:margin;v-text-anchor:top" o:gfxdata="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" strokecolor="white [3212]">
-                <v:textbox>
-                  <w:txbxContent>
-                    <w:p>
-                      <w:pPr>
-                        <w:rPr>
-                          <w:sz w:val="28"/>
-                          <w:szCs w:val="28"/>
-                        </w:rPr>
-                      </w:pPr>
-                      <w:r>
-                        <w:rPr>
-                          <w:sz w:val="28"/>
-                          <w:szCs w:val="28"/>
-                        </w:rPr>
-                        <w:t>*</w:t>
                       </w:r>
                     </w:p>
                   </w:txbxContent>
@@ -2724,7 +2724,120 @@
         <mc:AlternateContent>
           <mc:Choice Requires="wps">
             <w:drawing>
-              <wp:anchor distT="45720" distB="45720" distL="114300" distR="114300" simplePos="0" relativeHeight="251691008" behindDoc="0" locked="0" layoutInCell="1" allowOverlap="1" wp14:anchorId="7BB8A365" wp14:editId="6A87551D">
+              <wp:anchor distT="45720" distB="45720" distL="114300" distR="114300" simplePos="0" relativeHeight="251688960" behindDoc="0" locked="0" layoutInCell="1" allowOverlap="1" wp14:anchorId="322F3FA1" wp14:editId="18450EF5">
+                <wp:simplePos x="0" y="0"/>
+                <wp:positionH relativeFrom="column">
+                  <wp:posOffset>4274185</wp:posOffset>
+                </wp:positionH>
+                <wp:positionV relativeFrom="paragraph">
+                  <wp:posOffset>43180</wp:posOffset>
+                </wp:positionV>
+                <wp:extent cx="275590" cy="362585"/>
+                <wp:effectExtent l="0" t="0" r="10160" b="18415"/>
+                <wp:wrapSquare wrapText="bothSides"/>
+                <wp:docPr id="7" name="Text Box 7"/>
+                <wp:cNvGraphicFramePr>
+                  <a:graphicFrameLocks xmlns:a="http://schemas.openxmlformats.org/drawingml/2006/main"/>
+                </wp:cNvGraphicFramePr>
+                <a:graphic xmlns:a="http://schemas.openxmlformats.org/drawingml/2006/main">
+                  <a:graphicData uri="http://schemas.microsoft.com/office/word/2010/wordprocessingShape">
+                    <wps:wsp>
+                      <wps:cNvSpPr txBox="1">
+                        <a:spLocks noChangeArrowheads="1"/>
+                      </wps:cNvSpPr>
+                      <wps:spPr bwMode="auto">
+                        <a:xfrm>
+                          <a:off x="0" y="0"/>
+                          <a:ext cx="275590" cy="362585"/>
+                        </a:xfrm>
+                        <a:prstGeom prst="rect">
+                          <a:avLst/>
+                        </a:prstGeom>
+                        <a:solidFill>
+                          <a:srgbClr val="FFFFFF"/>
+                        </a:solidFill>
+                        <a:ln w="9525">
+                          <a:solidFill>
+                            <a:schemeClr val="bg1"/>
+                          </a:solidFill>
+                          <a:miter lim="800000"/>
+                          <a:headEnd/>
+                          <a:tailEnd/>
+                        </a:ln>
+                      </wps:spPr>
+                      <wps:txbx>
+                        <w:txbxContent>
+                          <w:p>
+                            <w:pPr>
+                              <w:rPr>
+                                <w:sz w:val="28"/>
+                                <w:szCs w:val="28"/>
+                              </w:rPr>
+                            </w:pPr>
+                            <w:r>
+                              <w:rPr>
+                                <w:sz w:val="28"/>
+                                <w:szCs w:val="28"/>
+                              </w:rPr>
+                              <w:t>1</w:t>
+                            </w:r>
+                          </w:p>
+                        </w:txbxContent>
+                      </wps:txbx>
+                      <wps:bodyPr rot="0" vertOverflow="clip" horzOverflow="clip" vert="horz" wrap="square" lIns="91440" tIns="45720" rIns="91440" bIns="45720" anchor="t" anchorCtr="0">
+                        <a:noAutofit/>
+                      </wps:bodyPr>
+                    </wps:wsp>
+                  </a:graphicData>
+                </a:graphic>
+                <wp14:sizeRelH relativeFrom="margin">
+                  <wp14:pctWidth>0</wp14:pctWidth>
+                </wp14:sizeRelH>
+                <wp14:sizeRelV relativeFrom="margin">
+                  <wp14:pctHeight>0</wp14:pctHeight>
+                </wp14:sizeRelV>
+              </wp:anchor>
+            </w:drawing>
+          </mc:Choice>
+          <mc:Fallback>
+            <w:pict>
+              <v:shape w14:anchorId="322F3FA1" id="Text Box 7" o:spid="_x0000_s1039" type="#_x0000_t202" style="position:absolute;margin-left:336.55pt;margin-top:3.4pt;width:21.7pt;height:28.55pt;z-index:251688960;visibility:visible;mso-wrap-style:square;mso-width-percent:0;mso-height-percent:0;mso-wrap-distance-left:9pt;mso-wrap-distance-top:3.6pt;mso-wrap-distance-right:9pt;mso-wrap-distance-bottom:3.6pt;mso-position-horizontal:absolute;mso-position-horizontal-relative:text;mso-position-vertical:absolute;mso-position-vertical-relative:text;mso-width-percent:0;mso-height-percent:0;mso-width-relative:margin;mso-height-relative:margin;v-text-anchor:top" o:gfxdata="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" strokecolor="white [3212]">
+                <v:textbox>
+                  <w:txbxContent>
+                    <w:p>
+                      <w:pPr>
+                        <w:rPr>
+                          <w:sz w:val="28"/>
+                          <w:szCs w:val="28"/>
+                        </w:rPr>
+                      </w:pPr>
+                      <w:r>
+                        <w:rPr>
+                          <w:sz w:val="28"/>
+                          <w:szCs w:val="28"/>
+                        </w:rPr>
+                        <w:t>1</w:t>
+                      </w:r>
+                    </w:p>
+                  </w:txbxContent>
+                </v:textbox>
+                <w10:wrap type="square"/>
+              </v:shape>
+            </w:pict>
+          </mc:Fallback>
+        </mc:AlternateContent>
+      </w:r>
+      <w:r>
+        <w:rPr>
+          <w:rFonts w:ascii="Times New Roman" w:hAnsi="Times New Roman" w:cs="Times New Roman"/>
+          <w:noProof/>
+          <w:sz w:val="24"/>
+          <w:szCs w:val="24"/>
+        </w:rPr>
+        <mc:AlternateContent>
+          <mc:Choice Requires="wps">
+            <w:drawing>
+              <wp:anchor distT="45720" distB="45720" distL="114300" distR="114300" simplePos="0" relativeHeight="251691008" behindDoc="0" locked="0" layoutInCell="1" allowOverlap="1" wp14:anchorId="7BB8A365" wp14:editId="6F9F57F7">
                 <wp:simplePos x="0" y="0"/>
                 <wp:positionH relativeFrom="column">
                   <wp:posOffset>1856740</wp:posOffset>
@@ -2801,7 +2914,7 @@
           </mc:Choice>
           <mc:Fallback>
             <w:pict>
-              <v:shape w14:anchorId="7BB8A365" id="Text Box 11" o:spid="_x0000_s1039" type="#_x0000_t202" style="position:absolute;margin-left:146.2pt;margin-top:4.15pt;width:36.75pt;height:27.75pt;flip:x;z-index:251691008;visibility:visible;mso-wrap-style:square;mso-width-percent:0;mso-height-percent:0;mso-wrap-distance-left:9pt;mso-wrap-distance-top:3.6pt;mso-wrap-distance-right:9pt;mso-wrap-distance-bottom:3.6pt;mso-position-horizontal:absolute;mso-position-horizontal-relative:text;mso-position-vertical:absolute;mso-position-vertical-relative:text;mso-width-percent:0;mso-height-percent:0;mso-width-relative:margin;mso-height-relative:margin;v-text-anchor:top" o:gfxdata="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" strokecolor="white [3212]">
+              <v:shape w14:anchorId="7BB8A365" id="Text Box 11" o:spid="_x0000_s1040" type="#_x0000_t202" style="position:absolute;margin-left:146.2pt;margin-top:4.15pt;width:36.75pt;height:27.75pt;flip:x;z-index:251691008;visibility:visible;mso-wrap-style:square;mso-width-percent:0;mso-height-percent:0;mso-wrap-distance-left:9pt;mso-wrap-distance-top:3.6pt;mso-wrap-distance-right:9pt;mso-wrap-distance-bottom:3.6pt;mso-position-horizontal:absolute;mso-position-horizontal-relative:text;mso-position-vertical:absolute;mso-position-vertical-relative:text;mso-width-percent:0;mso-height-percent:0;mso-width-relative:margin;mso-height-relative:margin;v-text-anchor:top" o:gfxdata="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" strokecolor="white [3212]">
                 <v:textbox>
                   <w:txbxContent>
                     <w:p>
@@ -2829,119 +2942,6 @@
       </w:r>
       <w:r>
         <w:rPr>
-          <w:rFonts w:ascii="Times New Roman" w:hAnsi="Times New Roman" w:cs="Times New Roman"/>
-          <w:noProof/>
-          <w:sz w:val="24"/>
-          <w:szCs w:val="24"/>
-        </w:rPr>
-        <mc:AlternateContent>
-          <mc:Choice Requires="wps">
-            <w:drawing>
-              <wp:anchor distT="45720" distB="45720" distL="114300" distR="114300" simplePos="0" relativeHeight="251688960" behindDoc="0" locked="0" layoutInCell="1" allowOverlap="1" wp14:anchorId="322F3FA1" wp14:editId="51C54964">
-                <wp:simplePos x="0" y="0"/>
-                <wp:positionH relativeFrom="column">
-                  <wp:posOffset>4276725</wp:posOffset>
-                </wp:positionH>
-                <wp:positionV relativeFrom="paragraph">
-                  <wp:posOffset>41275</wp:posOffset>
-                </wp:positionV>
-                <wp:extent cx="247650" cy="238125"/>
-                <wp:effectExtent l="0" t="0" r="19050" b="28575"/>
-                <wp:wrapSquare wrapText="bothSides"/>
-                <wp:docPr id="7" name="Text Box 7"/>
-                <wp:cNvGraphicFramePr>
-                  <a:graphicFrameLocks xmlns:a="http://schemas.openxmlformats.org/drawingml/2006/main"/>
-                </wp:cNvGraphicFramePr>
-                <a:graphic xmlns:a="http://schemas.openxmlformats.org/drawingml/2006/main">
-                  <a:graphicData uri="http://schemas.microsoft.com/office/word/2010/wordprocessingShape">
-                    <wps:wsp>
-                      <wps:cNvSpPr txBox="1">
-                        <a:spLocks noChangeArrowheads="1"/>
-                      </wps:cNvSpPr>
-                      <wps:spPr bwMode="auto">
-                        <a:xfrm>
-                          <a:off x="0" y="0"/>
-                          <a:ext cx="247650" cy="238125"/>
-                        </a:xfrm>
-                        <a:prstGeom prst="rect">
-                          <a:avLst/>
-                        </a:prstGeom>
-                        <a:solidFill>
-                          <a:srgbClr val="FFFFFF"/>
-                        </a:solidFill>
-                        <a:ln w="9525">
-                          <a:solidFill>
-                            <a:schemeClr val="bg1"/>
-                          </a:solidFill>
-                          <a:miter lim="800000"/>
-                          <a:headEnd/>
-                          <a:tailEnd/>
-                        </a:ln>
-                      </wps:spPr>
-                      <wps:txbx>
-                        <w:txbxContent>
-                          <w:p>
-                            <w:pPr>
-                              <w:rPr>
-                                <w:sz w:val="28"/>
-                                <w:szCs w:val="28"/>
-                              </w:rPr>
-                            </w:pPr>
-                            <w:r>
-                              <w:rPr>
-                                <w:sz w:val="28"/>
-                                <w:szCs w:val="28"/>
-                              </w:rPr>
-                              <w:t>*</w:t>
-                            </w:r>
-                          </w:p>
-                        </w:txbxContent>
-                      </wps:txbx>
-                      <wps:bodyPr rot="0" vertOverflow="clip" horzOverflow="clip" vert="horz" wrap="square" lIns="91440" tIns="45720" rIns="91440" bIns="45720" anchor="t" anchorCtr="0">
-                        <a:noAutofit/>
-                      </wps:bodyPr>
-                    </wps:wsp>
-                  </a:graphicData>
-                </a:graphic>
-                <wp14:sizeRelH relativeFrom="margin">
-                  <wp14:pctWidth>0</wp14:pctWidth>
-                </wp14:sizeRelH>
-                <wp14:sizeRelV relativeFrom="margin">
-                  <wp14:pctHeight>0</wp14:pctHeight>
-                </wp14:sizeRelV>
-              </wp:anchor>
-            </w:drawing>
-          </mc:Choice>
-          <mc:Fallback>
-            <w:pict>
-              <v:shape w14:anchorId="322F3FA1" id="Text Box 7" o:spid="_x0000_s1040" type="#_x0000_t202" style="position:absolute;margin-left:336.75pt;margin-top:3.25pt;width:19.5pt;height:18.75pt;z-index:251688960;visibility:visible;mso-wrap-style:square;mso-width-percent:0;mso-height-percent:0;mso-wrap-distance-left:9pt;mso-wrap-distance-top:3.6pt;mso-wrap-distance-right:9pt;mso-wrap-distance-bottom:3.6pt;mso-position-horizontal:absolute;mso-position-horizontal-relative:text;mso-position-vertical:absolute;mso-position-vertical-relative:text;mso-width-percent:0;mso-height-percent:0;mso-width-relative:margin;mso-height-relative:margin;v-text-anchor:top" o:gfxdata="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" strokecolor="white [3212]">
-                <v:textbox>
-                  <w:txbxContent>
-                    <w:p>
-                      <w:pPr>
-                        <w:rPr>
-                          <w:sz w:val="28"/>
-                          <w:szCs w:val="28"/>
-                        </w:rPr>
-                      </w:pPr>
-                      <w:r>
-                        <w:rPr>
-                          <w:sz w:val="28"/>
-                          <w:szCs w:val="28"/>
-                        </w:rPr>
-                        <w:t>*</w:t>
-                      </w:r>
-                    </w:p>
-                  </w:txbxContent>
-                </v:textbox>
-                <w10:wrap type="square"/>
-              </v:shape>
-            </w:pict>
-          </mc:Fallback>
-        </mc:AlternateContent>
-      </w:r>
-      <w:r>
-        <w:rPr>
           <w:sz w:val="24"/>
           <w:szCs w:val="24"/>
         </w:rPr>
@@ -3241,7 +3241,14 @@
                 <w:sz w:val="24"/>
                 <w:szCs w:val="24"/>
               </w:rPr>
-              <w:t xml:space="preserve">Get user’s </w:t>
+              <w:t>S</w:t>
+            </w:r>
+            <w:r>
+              <w:rPr>
+                <w:sz w:val="24"/>
+                <w:szCs w:val="24"/>
+              </w:rPr>
+              <w:t xml:space="preserve">et user’s </w:t>
             </w:r>
           </w:p>
           <w:p>

</xml_diff>

<commit_message>
#4 Linked Edit Profile Fragment With Profile
</commit_message>
<xml_diff>
--- a/Resource Model/Resource Class Diagram.docx
+++ b/Resource Model/Resource Class Diagram.docx
@@ -669,36 +669,6 @@
         </w:rPr>
         <w:t>Class Relationships</w:t>
       </w:r>
-    </w:p>
-    <w:p>
-      <w:pPr>
-        <w:rPr>
-          <w:b/>
-          <w:bCs/>
-          <w:sz w:val="28"/>
-          <w:szCs w:val="28"/>
-        </w:rPr>
-      </w:pPr>
-    </w:p>
-    <w:p>
-      <w:pPr>
-        <w:rPr>
-          <w:b/>
-          <w:bCs/>
-          <w:sz w:val="28"/>
-          <w:szCs w:val="28"/>
-        </w:rPr>
-      </w:pPr>
-    </w:p>
-    <w:p>
-      <w:pPr>
-        <w:rPr>
-          <w:b/>
-          <w:bCs/>
-          <w:sz w:val="28"/>
-          <w:szCs w:val="28"/>
-        </w:rPr>
-      </w:pPr>
     </w:p>
     <w:p>
       <w:pPr>
@@ -3083,6 +3053,7 @@
           <w:sz w:val="28"/>
           <w:szCs w:val="28"/>
         </w:rPr>
+        <w:lastRenderedPageBreak/>
         <w:t>Class</w:t>
       </w:r>
       <w:r>
@@ -3102,198 +3073,12 @@
           <w:szCs w:val="28"/>
         </w:rPr>
         <w:t>Responsibility Collaborator (CRC)</w:t>
-      </w:r>
-    </w:p>
-    <w:p>
-      <w:pPr>
-        <w:rPr>
-          <w:b/>
-          <w:bCs/>
-          <w:sz w:val="28"/>
-          <w:szCs w:val="28"/>
-        </w:rPr>
-      </w:pPr>
-    </w:p>
-    <w:p>
-      <w:pPr>
-        <w:rPr>
-          <w:b/>
-          <w:bCs/>
-          <w:sz w:val="28"/>
-          <w:szCs w:val="28"/>
-        </w:rPr>
-      </w:pPr>
-      <w:r>
-        <w:rPr>
-          <w:b/>
-          <w:bCs/>
-          <w:sz w:val="28"/>
-          <w:szCs w:val="28"/>
-        </w:rPr>
-        <w:t xml:space="preserve"> </w:t>
       </w:r>
     </w:p>
     <w:tbl>
       <w:tblPr>
         <w:tblStyle w:val="TableGrid"/>
         <w:tblpPr w:leftFromText="180" w:rightFromText="180" w:vertAnchor="text" w:horzAnchor="margin" w:tblpY="416"/>
-        <w:tblW w:w="0" w:type="auto"/>
-        <w:tblLook w:val="04A0" w:firstRow="1" w:lastRow="0" w:firstColumn="1" w:lastColumn="0" w:noHBand="0" w:noVBand="1"/>
-      </w:tblPr>
-      <w:tblGrid>
-        <w:gridCol w:w="1568"/>
-        <w:gridCol w:w="1438"/>
-      </w:tblGrid>
-      <w:tr>
-        <w:trPr>
-          <w:trHeight w:val="530"/>
-        </w:trPr>
-        <w:tc>
-          <w:tcPr>
-            <w:tcW w:w="2697" w:type="dxa"/>
-            <w:gridSpan w:val="2"/>
-          </w:tcPr>
-          <w:p>
-            <w:pPr>
-              <w:jc w:val="center"/>
-              <w:rPr>
-                <w:b/>
-                <w:bCs/>
-                <w:sz w:val="28"/>
-                <w:szCs w:val="28"/>
-              </w:rPr>
-            </w:pPr>
-            <w:r>
-              <w:rPr>
-                <w:b/>
-                <w:bCs/>
-                <w:sz w:val="28"/>
-                <w:szCs w:val="28"/>
-              </w:rPr>
-              <w:t>User</w:t>
-            </w:r>
-          </w:p>
-        </w:tc>
-      </w:tr>
-      <w:tr>
-        <w:trPr>
-          <w:trHeight w:val="437"/>
-        </w:trPr>
-        <w:tc>
-          <w:tcPr>
-            <w:tcW w:w="1376" w:type="dxa"/>
-          </w:tcPr>
-          <w:p>
-            <w:pPr>
-              <w:rPr>
-                <w:sz w:val="24"/>
-                <w:szCs w:val="24"/>
-              </w:rPr>
-            </w:pPr>
-            <w:r>
-              <w:rPr>
-                <w:sz w:val="24"/>
-                <w:szCs w:val="24"/>
-              </w:rPr>
-              <w:t>Responsibility</w:t>
-            </w:r>
-          </w:p>
-        </w:tc>
-        <w:tc>
-          <w:tcPr>
-            <w:tcW w:w="1321" w:type="dxa"/>
-          </w:tcPr>
-          <w:p>
-            <w:pPr>
-              <w:jc w:val="center"/>
-              <w:rPr>
-                <w:sz w:val="24"/>
-                <w:szCs w:val="24"/>
-              </w:rPr>
-            </w:pPr>
-            <w:r>
-              <w:rPr>
-                <w:sz w:val="24"/>
-                <w:szCs w:val="24"/>
-              </w:rPr>
-              <w:t>Collaborator</w:t>
-            </w:r>
-          </w:p>
-        </w:tc>
-      </w:tr>
-      <w:tr>
-        <w:trPr>
-          <w:trHeight w:val="908"/>
-        </w:trPr>
-        <w:tc>
-          <w:tcPr>
-            <w:tcW w:w="1376" w:type="dxa"/>
-          </w:tcPr>
-          <w:p>
-            <w:pPr>
-              <w:rPr>
-                <w:sz w:val="24"/>
-                <w:szCs w:val="24"/>
-              </w:rPr>
-            </w:pPr>
-            <w:r>
-              <w:rPr>
-                <w:sz w:val="24"/>
-                <w:szCs w:val="24"/>
-              </w:rPr>
-              <w:t>S</w:t>
-            </w:r>
-            <w:r>
-              <w:rPr>
-                <w:sz w:val="24"/>
-                <w:szCs w:val="24"/>
-              </w:rPr>
-              <w:t xml:space="preserve">et user’s </w:t>
-            </w:r>
-          </w:p>
-          <w:p>
-            <w:pPr>
-              <w:rPr>
-                <w:sz w:val="24"/>
-                <w:szCs w:val="24"/>
-              </w:rPr>
-            </w:pPr>
-            <w:r>
-              <w:rPr>
-                <w:sz w:val="24"/>
-                <w:szCs w:val="24"/>
-              </w:rPr>
-              <w:t>information</w:t>
-            </w:r>
-          </w:p>
-        </w:tc>
-        <w:tc>
-          <w:tcPr>
-            <w:tcW w:w="1321" w:type="dxa"/>
-          </w:tcPr>
-          <w:p>
-            <w:pPr>
-              <w:jc w:val="center"/>
-              <w:rPr>
-                <w:sz w:val="24"/>
-                <w:szCs w:val="24"/>
-              </w:rPr>
-            </w:pPr>
-            <w:r>
-              <w:rPr>
-                <w:sz w:val="24"/>
-                <w:szCs w:val="24"/>
-              </w:rPr>
-              <w:t>none</w:t>
-            </w:r>
-          </w:p>
-        </w:tc>
-      </w:tr>
-    </w:tbl>
-    <w:tbl>
-      <w:tblPr>
-        <w:tblStyle w:val="TableGrid"/>
-        <w:tblpPr w:leftFromText="180" w:rightFromText="180" w:vertAnchor="text" w:horzAnchor="page" w:tblpX="8266" w:tblpY="386"/>
         <w:tblW w:w="0" w:type="auto"/>
         <w:tblLook w:val="04A0" w:firstRow="1" w:lastRow="0" w:firstColumn="1" w:lastColumn="0" w:noHBand="0" w:noVBand="1"/>
       </w:tblPr>
@@ -3327,6 +3112,163 @@
                 <w:sz w:val="28"/>
                 <w:szCs w:val="28"/>
               </w:rPr>
+              <w:t>User</w:t>
+            </w:r>
+          </w:p>
+        </w:tc>
+      </w:tr>
+      <w:tr>
+        <w:trPr>
+          <w:trHeight w:val="437"/>
+        </w:trPr>
+        <w:tc>
+          <w:tcPr>
+            <w:tcW w:w="1568" w:type="dxa"/>
+          </w:tcPr>
+          <w:p>
+            <w:pPr>
+              <w:rPr>
+                <w:sz w:val="24"/>
+                <w:szCs w:val="24"/>
+              </w:rPr>
+            </w:pPr>
+            <w:r>
+              <w:rPr>
+                <w:sz w:val="24"/>
+                <w:szCs w:val="24"/>
+              </w:rPr>
+              <w:t>Responsibility</w:t>
+            </w:r>
+          </w:p>
+        </w:tc>
+        <w:tc>
+          <w:tcPr>
+            <w:tcW w:w="1438" w:type="dxa"/>
+          </w:tcPr>
+          <w:p>
+            <w:pPr>
+              <w:jc w:val="center"/>
+              <w:rPr>
+                <w:sz w:val="24"/>
+                <w:szCs w:val="24"/>
+              </w:rPr>
+            </w:pPr>
+            <w:r>
+              <w:rPr>
+                <w:sz w:val="24"/>
+                <w:szCs w:val="24"/>
+              </w:rPr>
+              <w:t>Collaborator</w:t>
+            </w:r>
+          </w:p>
+        </w:tc>
+      </w:tr>
+      <w:tr>
+        <w:trPr>
+          <w:trHeight w:val="908"/>
+        </w:trPr>
+        <w:tc>
+          <w:tcPr>
+            <w:tcW w:w="1568" w:type="dxa"/>
+          </w:tcPr>
+          <w:p>
+            <w:pPr>
+              <w:rPr>
+                <w:sz w:val="24"/>
+                <w:szCs w:val="24"/>
+              </w:rPr>
+            </w:pPr>
+            <w:r>
+              <w:rPr>
+                <w:sz w:val="24"/>
+                <w:szCs w:val="24"/>
+              </w:rPr>
+              <w:t>S</w:t>
+            </w:r>
+            <w:r>
+              <w:rPr>
+                <w:sz w:val="24"/>
+                <w:szCs w:val="24"/>
+              </w:rPr>
+              <w:t xml:space="preserve">et user’s </w:t>
+            </w:r>
+          </w:p>
+          <w:p>
+            <w:pPr>
+              <w:rPr>
+                <w:sz w:val="24"/>
+                <w:szCs w:val="24"/>
+              </w:rPr>
+            </w:pPr>
+            <w:r>
+              <w:rPr>
+                <w:sz w:val="24"/>
+                <w:szCs w:val="24"/>
+              </w:rPr>
+              <w:t>information</w:t>
+            </w:r>
+          </w:p>
+        </w:tc>
+        <w:tc>
+          <w:tcPr>
+            <w:tcW w:w="1438" w:type="dxa"/>
+          </w:tcPr>
+          <w:p>
+            <w:pPr>
+              <w:jc w:val="center"/>
+              <w:rPr>
+                <w:sz w:val="24"/>
+                <w:szCs w:val="24"/>
+              </w:rPr>
+            </w:pPr>
+            <w:r>
+              <w:rPr>
+                <w:sz w:val="24"/>
+                <w:szCs w:val="24"/>
+              </w:rPr>
+              <w:t>none</w:t>
+            </w:r>
+          </w:p>
+        </w:tc>
+      </w:tr>
+    </w:tbl>
+    <w:tbl>
+      <w:tblPr>
+        <w:tblStyle w:val="TableGrid"/>
+        <w:tblpPr w:leftFromText="180" w:rightFromText="180" w:vertAnchor="text" w:horzAnchor="margin" w:tblpXSpec="right" w:tblpY="448"/>
+        <w:tblW w:w="0" w:type="auto"/>
+        <w:tblLook w:val="04A0" w:firstRow="1" w:lastRow="0" w:firstColumn="1" w:lastColumn="0" w:noHBand="0" w:noVBand="1"/>
+      </w:tblPr>
+      <w:tblGrid>
+        <w:gridCol w:w="1568"/>
+        <w:gridCol w:w="1438"/>
+      </w:tblGrid>
+      <w:tr>
+        <w:trPr>
+          <w:trHeight w:val="530"/>
+        </w:trPr>
+        <w:tc>
+          <w:tcPr>
+            <w:tcW w:w="3006" w:type="dxa"/>
+            <w:gridSpan w:val="2"/>
+          </w:tcPr>
+          <w:p>
+            <w:pPr>
+              <w:jc w:val="center"/>
+              <w:rPr>
+                <w:b/>
+                <w:bCs/>
+                <w:sz w:val="28"/>
+                <w:szCs w:val="28"/>
+              </w:rPr>
+            </w:pPr>
+            <w:r>
+              <w:rPr>
+                <w:b/>
+                <w:bCs/>
+                <w:sz w:val="28"/>
+                <w:szCs w:val="28"/>
+              </w:rPr>
               <w:t>Venue</w:t>
             </w:r>
           </w:p>
@@ -3455,10 +3397,20 @@
         </w:rPr>
       </w:pPr>
     </w:p>
+    <w:p>
+      <w:pPr>
+        <w:rPr>
+          <w:b/>
+          <w:bCs/>
+          <w:sz w:val="28"/>
+          <w:szCs w:val="28"/>
+        </w:rPr>
+      </w:pPr>
+    </w:p>
     <w:tbl>
       <w:tblPr>
         <w:tblStyle w:val="TableGrid"/>
-        <w:tblpPr w:leftFromText="180" w:rightFromText="180" w:vertAnchor="text" w:horzAnchor="margin" w:tblpXSpec="center" w:tblpY="1738"/>
+        <w:tblpPr w:leftFromText="180" w:rightFromText="180" w:vertAnchor="text" w:horzAnchor="margin" w:tblpXSpec="center" w:tblpY="267"/>
         <w:tblW w:w="0" w:type="auto"/>
         <w:tblLook w:val="04A0" w:firstRow="1" w:lastRow="0" w:firstColumn="1" w:lastColumn="0" w:noHBand="0" w:noVBand="1"/>
       </w:tblPr>
@@ -3666,20 +3618,10 @@
         </w:rPr>
       </w:pPr>
     </w:p>
-    <w:p>
-      <w:pPr>
-        <w:rPr>
-          <w:b/>
-          <w:bCs/>
-          <w:sz w:val="28"/>
-          <w:szCs w:val="28"/>
-        </w:rPr>
-      </w:pPr>
-    </w:p>
     <w:tbl>
       <w:tblPr>
         <w:tblStyle w:val="TableGrid"/>
-        <w:tblpPr w:leftFromText="180" w:rightFromText="180" w:vertAnchor="text" w:horzAnchor="page" w:tblpX="1966" w:tblpY="3958"/>
+        <w:tblpPr w:leftFromText="180" w:rightFromText="180" w:vertAnchor="text" w:horzAnchor="margin" w:tblpXSpec="right" w:tblpY="1756"/>
         <w:tblW w:w="0" w:type="auto"/>
         <w:tblLook w:val="04A0" w:firstRow="1" w:lastRow="0" w:firstColumn="1" w:lastColumn="0" w:noHBand="0" w:noVBand="1"/>
       </w:tblPr>
@@ -3713,7 +3655,7 @@
                 <w:sz w:val="28"/>
                 <w:szCs w:val="28"/>
               </w:rPr>
-              <w:t>Payment</w:t>
+              <w:t>Review</w:t>
             </w:r>
           </w:p>
         </w:tc>
@@ -3784,7 +3726,7 @@
                 <w:sz w:val="24"/>
                 <w:szCs w:val="24"/>
               </w:rPr>
-              <w:t>Set payment details</w:t>
+              <w:t>Set user’s review and feedback</w:t>
             </w:r>
           </w:p>
         </w:tc>
@@ -3814,7 +3756,7 @@
     <w:tbl>
       <w:tblPr>
         <w:tblStyle w:val="TableGrid"/>
-        <w:tblpPr w:leftFromText="180" w:rightFromText="180" w:vertAnchor="text" w:horzAnchor="page" w:tblpX="7276" w:tblpY="4035"/>
+        <w:tblpPr w:leftFromText="180" w:rightFromText="180" w:vertAnchor="text" w:horzAnchor="margin" w:tblpY="1720"/>
         <w:tblW w:w="0" w:type="auto"/>
         <w:tblLook w:val="04A0" w:firstRow="1" w:lastRow="0" w:firstColumn="1" w:lastColumn="0" w:noHBand="0" w:noVBand="1"/>
       </w:tblPr>
@@ -3848,7 +3790,7 @@
                 <w:sz w:val="28"/>
                 <w:szCs w:val="28"/>
               </w:rPr>
-              <w:t>Review</w:t>
+              <w:t>Payment</w:t>
             </w:r>
           </w:p>
         </w:tc>
@@ -3919,7 +3861,7 @@
                 <w:sz w:val="24"/>
                 <w:szCs w:val="24"/>
               </w:rPr>
-              <w:t>Set user’s review and feedback</w:t>
+              <w:t>Set payment details</w:t>
             </w:r>
           </w:p>
         </w:tc>

</xml_diff>